<commit_message>
Fixed resume and changes photo extension
</commit_message>
<xml_diff>
--- a/public/Jamil Sinno resume.docx
+++ b/public/Jamil Sinno resume.docx
@@ -119,368 +119,368 @@
               <w:spacing w:before="0" w:after="200" w:line="240" w:lineRule="auto"/>
               <w:rPr>
                 <w:color w:val="auto"/>
+              </w:rPr>
+            </w:pPr>
+            <w:r>
+              <w:rPr>
+                <w:color w:val="auto"/>
+              </w:rPr>
+              <w:t xml:space="preserve">jamil.sinno@gmail.com | </w:t>
+            </w:r>
+            <w:r>
+              <w:rPr>
+                <w:color w:val="auto"/>
+              </w:rPr>
+              <w:t>www.jamilsinno.ca | Halifax, NS</w:t>
+            </w:r>
+          </w:p>
+          <w:p>
+            <w:pPr>
+              <w:spacing w:before="120" w:after="0"/>
+              <w:ind w:right="-930"/>
+              <w:rPr>
+                <w:b/>
+                <w:color w:val="auto"/>
                 <w:sz w:val="22"/>
                 <w:szCs w:val="22"/>
-              </w:rPr>
-            </w:pPr>
-            <w:r>
-              <w:rPr>
+                <w:u w:val="single"/>
+              </w:rPr>
+            </w:pPr>
+            <w:r>
+              <w:rPr>
+                <w:b/>
                 <w:color w:val="auto"/>
                 <w:sz w:val="22"/>
                 <w:szCs w:val="22"/>
-              </w:rPr>
-              <w:t>jamil.sinno@gmail.com</w:t>
-            </w:r>
-            <w:r>
-              <w:rPr>
+                <w:u w:val="single"/>
+              </w:rPr>
+              <w:t>SUMMARY</w:t>
+            </w:r>
+          </w:p>
+          <w:p>
+            <w:pPr>
+              <w:spacing w:before="120" w:after="0"/>
+              <w:ind w:right="45"/>
+              <w:rPr>
+                <w:color w:val="auto"/>
+              </w:rPr>
+            </w:pPr>
+            <w:r>
+              <w:rPr>
+                <w:color w:val="auto"/>
+              </w:rPr>
+              <w:t>Results-oriented Full-Stack Software Developer</w:t>
+            </w:r>
+            <w:r>
+              <w:rPr>
+                <w:color w:val="auto"/>
+              </w:rPr>
+              <w:t>.</w:t>
+            </w:r>
+            <w:r>
+              <w:rPr>
+                <w:color w:val="auto"/>
+              </w:rPr>
+              <w:t xml:space="preserve"> </w:t>
+            </w:r>
+            <w:r>
+              <w:rPr>
+                <w:color w:val="auto"/>
+              </w:rPr>
+              <w:t>P</w:t>
+            </w:r>
+            <w:r>
+              <w:rPr>
+                <w:color w:val="auto"/>
+              </w:rPr>
+              <w:t>assionate about education and accessibility. Expertise in web</w:t>
+            </w:r>
+            <w:r>
+              <w:rPr>
+                <w:color w:val="auto"/>
+              </w:rPr>
+              <w:t xml:space="preserve"> and </w:t>
+            </w:r>
+            <w:r>
+              <w:rPr>
+                <w:color w:val="auto"/>
+              </w:rPr>
+              <w:t xml:space="preserve">mobile app development. Promoting diversity in </w:t>
+            </w:r>
+            <w:r>
+              <w:rPr>
+                <w:color w:val="auto"/>
+              </w:rPr>
+              <w:t>the Tech</w:t>
+            </w:r>
+            <w:r>
+              <w:rPr>
+                <w:color w:val="auto"/>
+              </w:rPr>
+              <w:t xml:space="preserve"> industry.</w:t>
+            </w:r>
+          </w:p>
+          <w:p>
+            <w:pPr>
+              <w:spacing w:before="120" w:after="0"/>
+              <w:ind w:right="-930"/>
+              <w:rPr>
+                <w:b/>
                 <w:color w:val="auto"/>
                 <w:sz w:val="22"/>
                 <w:szCs w:val="22"/>
-              </w:rPr>
-              <w:t xml:space="preserve"> | www.jamilsinno.ca</w:t>
-            </w:r>
-          </w:p>
-          <w:p>
-            <w:pPr>
-              <w:pStyle w:val="Heading1"/>
-              <w:spacing w:before="120" w:line="312" w:lineRule="auto"/>
-              <w:ind w:right="-405"/>
-              <w:rPr>
-                <w:color w:val="auto"/>
-                <w:sz w:val="28"/>
-                <w:szCs w:val="28"/>
                 <w:u w:val="single"/>
               </w:rPr>
             </w:pPr>
             <w:r>
               <w:rPr>
-                <w:color w:val="auto"/>
-                <w:sz w:val="28"/>
-                <w:szCs w:val="28"/>
-                <w:u w:val="single"/>
-              </w:rPr>
-              <w:t>SUMMARY</w:t>
-            </w:r>
-          </w:p>
-          <w:p>
-            <w:pPr>
-              <w:spacing w:before="120" w:after="0"/>
-              <w:ind w:right="45"/>
-              <w:rPr>
+                <w:b/>
                 <w:color w:val="auto"/>
                 <w:sz w:val="22"/>
                 <w:szCs w:val="22"/>
-              </w:rPr>
-            </w:pPr>
-            <w:r>
-              <w:rPr>
+                <w:u w:val="single"/>
+              </w:rPr>
+              <w:t>SKILLS</w:t>
+            </w:r>
+          </w:p>
+          <w:tbl>
+            <w:tblPr>
+              <w:tblStyle w:val="TableGrid"/>
+              <w:tblW w:w="0" w:type="auto"/>
+              <w:tblBorders>
+                <w:top w:val="none" w:sz="0" w:space="0" w:color="auto"/>
+                <w:left w:val="none" w:sz="0" w:space="0" w:color="auto"/>
+                <w:bottom w:val="none" w:sz="0" w:space="0" w:color="auto"/>
+                <w:right w:val="none" w:sz="0" w:space="0" w:color="auto"/>
+                <w:insideH w:val="none" w:sz="0" w:space="0" w:color="auto"/>
+                <w:insideV w:val="none" w:sz="0" w:space="0" w:color="auto"/>
+              </w:tblBorders>
+              <w:tblLayout w:type="fixed"/>
+              <w:tblLook w:val="04A0" w:firstRow="1" w:lastRow="0" w:firstColumn="1" w:lastColumn="0" w:noHBand="0" w:noVBand="1"/>
+            </w:tblPr>
+            <w:tblGrid>
+              <w:gridCol w:w="5256"/>
+              <w:gridCol w:w="5257"/>
+            </w:tblGrid>
+            <w:tr>
+              <w:tc>
+                <w:tcPr>
+                  <w:tcW w:w="5256" w:type="dxa"/>
+                </w:tcPr>
+                <w:p>
+                  <w:pPr>
+                    <w:spacing w:line="360" w:lineRule="auto"/>
+                    <w:rPr>
+                      <w:color w:val="auto"/>
+                    </w:rPr>
+                  </w:pPr>
+                  <w:r>
+                    <w:rPr>
+                      <w:b/>
+                      <w:bCs/>
+                      <w:color w:val="auto"/>
+                    </w:rPr>
+                    <w:t>Front-end:</w:t>
+                  </w:r>
+                  <w:r>
+                    <w:rPr>
+                      <w:color w:val="auto"/>
+                    </w:rPr>
+                    <w:t xml:space="preserve"> HTML, CSS, JavaScript, React, Tailwind, Bootstrap, Astro. </w:t>
+                  </w:r>
+                </w:p>
+                <w:p>
+                  <w:pPr>
+                    <w:spacing w:line="360" w:lineRule="auto"/>
+                    <w:rPr>
+                      <w:color w:val="auto"/>
+                    </w:rPr>
+                  </w:pPr>
+                  <w:r>
+                    <w:rPr>
+                      <w:b/>
+                      <w:bCs/>
+                      <w:color w:val="auto"/>
+                    </w:rPr>
+                    <w:t>Back-end:</w:t>
+                  </w:r>
+                  <w:r>
+                    <w:rPr>
+                      <w:color w:val="auto"/>
+                    </w:rPr>
+                    <w:t xml:space="preserve"> Node, Express.</w:t>
+                  </w:r>
+                </w:p>
+                <w:p>
+                  <w:pPr>
+                    <w:spacing w:line="360" w:lineRule="auto"/>
+                    <w:rPr>
+                      <w:color w:val="auto"/>
+                    </w:rPr>
+                  </w:pPr>
+                  <w:r>
+                    <w:rPr>
+                      <w:b/>
+                      <w:bCs/>
+                      <w:color w:val="auto"/>
+                    </w:rPr>
+                    <w:t>Databases:</w:t>
+                  </w:r>
+                  <w:r>
+                    <w:rPr>
+                      <w:color w:val="auto"/>
+                    </w:rPr>
+                    <w:t xml:space="preserve"> MongoDB, PostgreSQL. </w:t>
+                  </w:r>
+                </w:p>
+                <w:p>
+                  <w:pPr>
+                    <w:spacing w:line="360" w:lineRule="auto"/>
+                    <w:rPr>
+                      <w:color w:val="auto"/>
+                    </w:rPr>
+                  </w:pPr>
+                  <w:r>
+                    <w:rPr>
+                      <w:b/>
+                      <w:bCs/>
+                      <w:color w:val="auto"/>
+                    </w:rPr>
+                    <w:t>Testing:</w:t>
+                  </w:r>
+                  <w:r>
+                    <w:rPr>
+                      <w:color w:val="auto"/>
+                    </w:rPr>
+                    <w:t xml:space="preserve"> Unit testing, Test-driven Development, Jest.</w:t>
+                  </w:r>
+                </w:p>
+              </w:tc>
+              <w:tc>
+                <w:tcPr>
+                  <w:tcW w:w="5257" w:type="dxa"/>
+                </w:tcPr>
+                <w:p>
+                  <w:pPr>
+                    <w:spacing w:line="360" w:lineRule="auto"/>
+                    <w:rPr>
+                      <w:color w:val="auto"/>
+                    </w:rPr>
+                  </w:pPr>
+                  <w:r>
+                    <w:rPr>
+                      <w:b/>
+                      <w:bCs/>
+                      <w:color w:val="auto"/>
+                    </w:rPr>
+                    <w:t>APIs:</w:t>
+                  </w:r>
+                  <w:r>
+                    <w:rPr>
+                      <w:color w:val="auto"/>
+                    </w:rPr>
+                    <w:t xml:space="preserve"> RESTful APIs</w:t>
+                  </w:r>
+                  <w:r>
+                    <w:rPr>
+                      <w:color w:val="auto"/>
+                    </w:rPr>
+                    <w:t xml:space="preserve">, </w:t>
+                  </w:r>
+                  <w:r>
+                    <w:rPr>
+                      <w:color w:val="auto"/>
+                    </w:rPr>
+                    <w:t>OAuth, Postman.</w:t>
+                  </w:r>
+                </w:p>
+                <w:p>
+                  <w:pPr>
+                    <w:spacing w:line="360" w:lineRule="auto"/>
+                    <w:rPr>
+                      <w:color w:val="auto"/>
+                    </w:rPr>
+                  </w:pPr>
+                  <w:r>
+                    <w:rPr>
+                      <w:b/>
+                      <w:bCs/>
+                      <w:color w:val="auto"/>
+                    </w:rPr>
+                    <w:t>Methodologies:</w:t>
+                  </w:r>
+                  <w:r>
+                    <w:rPr>
+                      <w:color w:val="auto"/>
+                    </w:rPr>
+                    <w:t xml:space="preserve"> Object Oriented Programming, Functional Programming, MVC Design Patterns.</w:t>
+                  </w:r>
+                </w:p>
+                <w:p>
+                  <w:pPr>
+                    <w:spacing w:line="360" w:lineRule="auto"/>
+                    <w:rPr>
+                      <w:color w:val="auto"/>
+                    </w:rPr>
+                  </w:pPr>
+                  <w:r>
+                    <w:rPr>
+                      <w:b/>
+                      <w:bCs/>
+                      <w:color w:val="auto"/>
+                    </w:rPr>
+                    <w:t>CI/CD:</w:t>
+                  </w:r>
+                  <w:r>
+                    <w:rPr>
+                      <w:color w:val="auto"/>
+                    </w:rPr>
+                    <w:t xml:space="preserve"> GitHub, GitLab, Docker.</w:t>
+                  </w:r>
+                </w:p>
+                <w:p>
+                  <w:pPr>
+                    <w:spacing w:line="360" w:lineRule="auto"/>
+                    <w:rPr>
+                      <w:color w:val="auto"/>
+                    </w:rPr>
+                  </w:pPr>
+                  <w:r>
+                    <w:rPr>
+                      <w:b/>
+                      <w:bCs/>
+                      <w:color w:val="auto"/>
+                    </w:rPr>
+                    <w:t>Additional Skills:</w:t>
+                  </w:r>
+                  <w:r>
+                    <w:rPr>
+                      <w:color w:val="auto"/>
+                    </w:rPr>
+                    <w:t xml:space="preserve"> Web Design SEO, Performance Optimization, UI/UX Design.</w:t>
+                  </w:r>
+                </w:p>
+              </w:tc>
+            </w:tr>
+          </w:tbl>
+          <w:p>
+            <w:pPr>
+              <w:spacing w:before="120" w:after="0"/>
+              <w:ind w:right="-930"/>
+              <w:rPr>
+                <w:b/>
                 <w:color w:val="auto"/>
                 <w:sz w:val="22"/>
                 <w:szCs w:val="22"/>
-              </w:rPr>
-              <w:t xml:space="preserve">Based in Halifax, NS. Looking to bring my skills to a tech company with global reach to promote web accessibility. Creative, detail-oriented, software developer with an interest in building full-stack applications. Proven track record of creating and implementing successful front and back-end web applications in group work and individual settings. </w:t>
-            </w:r>
-          </w:p>
-          <w:p>
-            <w:pPr>
-              <w:spacing w:before="120" w:after="0"/>
-              <w:ind w:right="45"/>
-              <w:rPr>
+                <w:u w:val="single"/>
+              </w:rPr>
+            </w:pPr>
+            <w:r>
+              <w:rPr>
+                <w:b/>
                 <w:color w:val="auto"/>
                 <w:sz w:val="22"/>
                 <w:szCs w:val="22"/>
-              </w:rPr>
-            </w:pPr>
-          </w:p>
-          <w:p>
-            <w:pPr>
-              <w:pStyle w:val="Heading3"/>
-              <w:spacing w:before="120" w:after="0"/>
-              <w:ind w:right="-930"/>
-              <w:rPr>
-                <w:color w:val="auto"/>
-                <w:sz w:val="28"/>
-                <w:szCs w:val="28"/>
-                <w:u w:val="single"/>
-              </w:rPr>
-            </w:pPr>
-            <w:r>
-              <w:rPr>
-                <w:color w:val="auto"/>
-                <w:sz w:val="28"/>
-                <w:szCs w:val="28"/>
-                <w:u w:val="single"/>
-              </w:rPr>
-              <w:t>SKILLS</w:t>
-            </w:r>
-          </w:p>
-          <w:p>
-            <w:pPr>
-              <w:rPr>
-                <w:color w:val="auto"/>
-                <w:sz w:val="22"/>
-                <w:szCs w:val="22"/>
-              </w:rPr>
-            </w:pPr>
-            <w:r>
-              <w:rPr>
-                <w:color w:val="auto"/>
-                <w:sz w:val="22"/>
-                <w:szCs w:val="22"/>
-              </w:rPr>
-              <w:t>Front-end: HTML, CSS, JavaScript, React, Tailwind, Boot</w:t>
-            </w:r>
-            <w:r>
-              <w:rPr>
-                <w:color w:val="auto"/>
-                <w:sz w:val="22"/>
-                <w:szCs w:val="22"/>
-              </w:rPr>
-              <w:t>s</w:t>
-            </w:r>
-            <w:r>
-              <w:rPr>
-                <w:color w:val="auto"/>
-                <w:sz w:val="22"/>
-                <w:szCs w:val="22"/>
-              </w:rPr>
-              <w:t>trap, Astro</w:t>
-            </w:r>
-            <w:r>
-              <w:rPr>
-                <w:color w:val="auto"/>
-                <w:sz w:val="22"/>
-                <w:szCs w:val="22"/>
-              </w:rPr>
-              <w:t>.</w:t>
-            </w:r>
-            <w:r>
-              <w:rPr>
-                <w:color w:val="auto"/>
-                <w:sz w:val="22"/>
-                <w:szCs w:val="22"/>
-              </w:rPr>
-              <w:t xml:space="preserve"> </w:t>
-            </w:r>
-          </w:p>
-          <w:p>
-            <w:pPr>
-              <w:rPr>
-                <w:color w:val="auto"/>
-                <w:sz w:val="22"/>
-                <w:szCs w:val="22"/>
-              </w:rPr>
-            </w:pPr>
-            <w:r>
-              <w:rPr>
-                <w:color w:val="auto"/>
-                <w:sz w:val="22"/>
-                <w:szCs w:val="22"/>
-              </w:rPr>
-              <w:t>Back-end:</w:t>
-            </w:r>
-            <w:r>
-              <w:rPr>
-                <w:color w:val="auto"/>
-                <w:sz w:val="22"/>
-                <w:szCs w:val="22"/>
-              </w:rPr>
-              <w:t xml:space="preserve"> </w:t>
-            </w:r>
-            <w:r>
-              <w:rPr>
-                <w:color w:val="auto"/>
-                <w:sz w:val="22"/>
-                <w:szCs w:val="22"/>
-              </w:rPr>
-              <w:t>Node,</w:t>
-            </w:r>
-            <w:r>
-              <w:rPr>
-                <w:color w:val="auto"/>
-                <w:sz w:val="22"/>
-                <w:szCs w:val="22"/>
-              </w:rPr>
-              <w:t xml:space="preserve"> Express, Python, Django,</w:t>
-            </w:r>
-            <w:r>
-              <w:rPr>
-                <w:color w:val="auto"/>
-                <w:sz w:val="22"/>
-                <w:szCs w:val="22"/>
-              </w:rPr>
-              <w:t xml:space="preserve"> Java, Spring Boot</w:t>
-            </w:r>
-            <w:r>
-              <w:rPr>
-                <w:color w:val="auto"/>
-                <w:sz w:val="22"/>
-                <w:szCs w:val="22"/>
-              </w:rPr>
-              <w:t>.</w:t>
-            </w:r>
-          </w:p>
-          <w:p>
-            <w:pPr>
-              <w:rPr>
-                <w:color w:val="auto"/>
-                <w:sz w:val="22"/>
-                <w:szCs w:val="22"/>
-              </w:rPr>
-            </w:pPr>
-            <w:r>
-              <w:rPr>
-                <w:color w:val="auto"/>
-                <w:sz w:val="22"/>
-                <w:szCs w:val="22"/>
-              </w:rPr>
-              <w:t>Databases: MongoDB, MongoDB Atlas, PostgreSQL</w:t>
-            </w:r>
-            <w:r>
-              <w:rPr>
-                <w:color w:val="auto"/>
-                <w:sz w:val="22"/>
-                <w:szCs w:val="22"/>
-              </w:rPr>
-              <w:t>, MYSQL.</w:t>
-            </w:r>
-            <w:r>
-              <w:rPr>
-                <w:color w:val="auto"/>
-                <w:sz w:val="22"/>
-                <w:szCs w:val="22"/>
-              </w:rPr>
-              <w:t xml:space="preserve"> </w:t>
-            </w:r>
-          </w:p>
-          <w:p>
-            <w:pPr>
-              <w:rPr>
-                <w:color w:val="auto"/>
-                <w:sz w:val="22"/>
-                <w:szCs w:val="22"/>
-              </w:rPr>
-            </w:pPr>
-            <w:r>
-              <w:rPr>
-                <w:color w:val="auto"/>
-                <w:sz w:val="22"/>
-                <w:szCs w:val="22"/>
-              </w:rPr>
-              <w:t>Testing: Unit testing, Test-driven Development, Jest.</w:t>
-            </w:r>
-          </w:p>
-          <w:p>
-            <w:pPr>
-              <w:rPr>
-                <w:color w:val="auto"/>
-                <w:sz w:val="22"/>
-                <w:szCs w:val="22"/>
-              </w:rPr>
-            </w:pPr>
-            <w:r>
-              <w:rPr>
-                <w:color w:val="auto"/>
-                <w:sz w:val="22"/>
-                <w:szCs w:val="22"/>
-              </w:rPr>
-              <w:t xml:space="preserve">APIs: RESTful APIs, </w:t>
-            </w:r>
-            <w:proofErr w:type="spellStart"/>
-            <w:r>
-              <w:rPr>
-                <w:color w:val="auto"/>
-                <w:sz w:val="22"/>
-                <w:szCs w:val="22"/>
-              </w:rPr>
-              <w:t>GraphQL</w:t>
-            </w:r>
-            <w:proofErr w:type="spellEnd"/>
-            <w:r>
-              <w:rPr>
-                <w:color w:val="auto"/>
-                <w:sz w:val="22"/>
-                <w:szCs w:val="22"/>
-              </w:rPr>
-              <w:t>, OAuth, Postman.</w:t>
-            </w:r>
-          </w:p>
-          <w:p>
-            <w:pPr>
-              <w:rPr>
-                <w:color w:val="auto"/>
-                <w:sz w:val="22"/>
-                <w:szCs w:val="22"/>
-              </w:rPr>
-            </w:pPr>
-            <w:r>
-              <w:rPr>
-                <w:color w:val="auto"/>
-                <w:sz w:val="22"/>
-                <w:szCs w:val="22"/>
-              </w:rPr>
-              <w:t>Methodologies: Object Oriented Programming, Functional Programming, MVC Design Patterns.</w:t>
-            </w:r>
-          </w:p>
-          <w:p>
-            <w:pPr>
-              <w:rPr>
-                <w:color w:val="auto"/>
-                <w:sz w:val="22"/>
-                <w:szCs w:val="22"/>
-              </w:rPr>
-            </w:pPr>
-            <w:r>
-              <w:rPr>
-                <w:color w:val="auto"/>
-                <w:sz w:val="22"/>
-                <w:szCs w:val="22"/>
-              </w:rPr>
-              <w:t>CI/CD: GitHub, GitLab, Docker.</w:t>
-            </w:r>
-          </w:p>
-          <w:p>
-            <w:pPr>
-              <w:rPr>
-                <w:color w:val="auto"/>
-                <w:sz w:val="22"/>
-                <w:szCs w:val="22"/>
-              </w:rPr>
-            </w:pPr>
-            <w:r>
-              <w:rPr>
-                <w:color w:val="auto"/>
-                <w:sz w:val="22"/>
-                <w:szCs w:val="22"/>
-              </w:rPr>
-              <w:t>Additional Skills: Web Design SEO, Performance Optimization, UI/UX Design.</w:t>
-            </w:r>
-          </w:p>
-          <w:p>
-            <w:pPr>
-              <w:rPr>
-                <w:color w:val="auto"/>
-                <w:sz w:val="22"/>
-                <w:szCs w:val="22"/>
-              </w:rPr>
-            </w:pPr>
-          </w:p>
-          <w:p>
-            <w:pPr>
-              <w:pStyle w:val="Heading1"/>
-              <w:spacing w:before="120" w:line="312" w:lineRule="auto"/>
-              <w:rPr>
-                <w:color w:val="auto"/>
-                <w:sz w:val="28"/>
-                <w:szCs w:val="28"/>
-                <w:u w:val="single"/>
-              </w:rPr>
-            </w:pPr>
-            <w:r>
-              <w:rPr>
-                <w:color w:val="auto"/>
-                <w:sz w:val="28"/>
-                <w:szCs w:val="28"/>
                 <w:u w:val="single"/>
               </w:rPr>
               <w:t>WORK EXPERIENCE</w:t>
@@ -492,23 +492,17 @@
               <w:spacing w:before="120"/>
               <w:rPr>
                 <w:color w:val="auto"/>
-                <w:sz w:val="24"/>
-                <w:szCs w:val="24"/>
-              </w:rPr>
-            </w:pPr>
-            <w:r>
-              <w:rPr>
-                <w:color w:val="auto"/>
-                <w:sz w:val="24"/>
-                <w:szCs w:val="24"/>
+              </w:rPr>
+            </w:pPr>
+            <w:r>
+              <w:rPr>
+                <w:color w:val="auto"/>
               </w:rPr>
               <w:t>IT Consultant</w:t>
             </w:r>
             <w:r>
               <w:rPr>
                 <w:color w:val="auto"/>
-                <w:sz w:val="24"/>
-                <w:szCs w:val="24"/>
               </w:rPr>
               <w:t xml:space="preserve"> at IBM | Halifax, NS</w:t>
             </w:r>
@@ -525,15 +519,15 @@
               <w:spacing w:before="120" w:after="0"/>
               <w:rPr>
                 <w:color w:val="auto"/>
-                <w:sz w:val="20"/>
-                <w:szCs w:val="20"/>
-              </w:rPr>
-            </w:pPr>
-            <w:r>
-              <w:rPr>
-                <w:color w:val="auto"/>
-                <w:sz w:val="20"/>
-                <w:szCs w:val="20"/>
+                <w:sz w:val="16"/>
+                <w:szCs w:val="16"/>
+              </w:rPr>
+            </w:pPr>
+            <w:r>
+              <w:rPr>
+                <w:color w:val="auto"/>
+                <w:sz w:val="16"/>
+                <w:szCs w:val="16"/>
               </w:rPr>
               <w:t xml:space="preserve">September 2021 — Present </w:t>
             </w:r>
@@ -543,15 +537,11 @@
               <w:spacing w:before="120" w:after="0"/>
               <w:rPr>
                 <w:color w:val="auto"/>
-                <w:sz w:val="22"/>
-                <w:szCs w:val="22"/>
-              </w:rPr>
-            </w:pPr>
-            <w:r>
-              <w:rPr>
-                <w:color w:val="auto"/>
-                <w:sz w:val="22"/>
-                <w:szCs w:val="22"/>
+              </w:rPr>
+            </w:pPr>
+            <w:r>
+              <w:rPr>
+                <w:color w:val="auto"/>
               </w:rPr>
               <w:t xml:space="preserve">Coordinated between the IBM, Federal Government, and associated companies to facilitate and improve large-scale projects. </w:t>
             </w:r>
@@ -566,15 +556,11 @@
               <w:spacing w:before="120" w:after="0"/>
               <w:rPr>
                 <w:color w:val="auto"/>
-                <w:sz w:val="22"/>
-                <w:szCs w:val="22"/>
-              </w:rPr>
-            </w:pPr>
-            <w:r>
-              <w:rPr>
-                <w:color w:val="auto"/>
-                <w:sz w:val="22"/>
-                <w:szCs w:val="22"/>
+              </w:rPr>
+            </w:pPr>
+            <w:r>
+              <w:rPr>
+                <w:color w:val="auto"/>
               </w:rPr>
               <w:t>Applied Agile and Scrum methodologies.</w:t>
             </w:r>
@@ -589,15 +575,11 @@
               <w:spacing w:before="120" w:after="0"/>
               <w:rPr>
                 <w:color w:val="auto"/>
-                <w:sz w:val="22"/>
-                <w:szCs w:val="22"/>
-              </w:rPr>
-            </w:pPr>
-            <w:r>
-              <w:rPr>
-                <w:color w:val="auto"/>
-                <w:sz w:val="22"/>
-                <w:szCs w:val="22"/>
+              </w:rPr>
+            </w:pPr>
+            <w:r>
+              <w:rPr>
+                <w:color w:val="auto"/>
               </w:rPr>
               <w:t>Lead and updated hardware inventory design management system.</w:t>
             </w:r>
@@ -612,15 +594,11 @@
               <w:spacing w:before="120" w:after="0"/>
               <w:rPr>
                 <w:color w:val="auto"/>
-                <w:sz w:val="22"/>
-                <w:szCs w:val="22"/>
-              </w:rPr>
-            </w:pPr>
-            <w:r>
-              <w:rPr>
-                <w:color w:val="auto"/>
-                <w:sz w:val="22"/>
-                <w:szCs w:val="22"/>
+              </w:rPr>
+            </w:pPr>
+            <w:r>
+              <w:rPr>
+                <w:color w:val="auto"/>
               </w:rPr>
               <w:t>Built a hardware refresh plan, lead the project, and reported the progress to IBM executives.</w:t>
             </w:r>
@@ -631,15 +609,11 @@
               <w:spacing w:before="120"/>
               <w:rPr>
                 <w:color w:val="auto"/>
-                <w:sz w:val="24"/>
-                <w:szCs w:val="24"/>
-              </w:rPr>
-            </w:pPr>
-            <w:r>
-              <w:rPr>
-                <w:color w:val="auto"/>
-                <w:sz w:val="24"/>
-                <w:szCs w:val="24"/>
+              </w:rPr>
+            </w:pPr>
+            <w:r>
+              <w:rPr>
+                <w:color w:val="auto"/>
               </w:rPr>
               <w:t xml:space="preserve">Software Developer at Sinno Technologies | Remote   </w:t>
             </w:r>
@@ -651,12 +625,16 @@
               <w:rPr>
                 <w:b w:val="0"/>
                 <w:color w:val="auto"/>
+                <w:sz w:val="16"/>
+                <w:szCs w:val="16"/>
               </w:rPr>
             </w:pPr>
             <w:r>
               <w:rPr>
                 <w:b w:val="0"/>
                 <w:color w:val="auto"/>
+                <w:sz w:val="16"/>
+                <w:szCs w:val="16"/>
               </w:rPr>
               <w:t>Jan 2022 — Current</w:t>
             </w:r>
@@ -670,15 +648,11 @@
               <w:spacing w:before="120" w:after="0"/>
               <w:rPr>
                 <w:color w:val="auto"/>
-                <w:sz w:val="22"/>
-                <w:szCs w:val="22"/>
-              </w:rPr>
-            </w:pPr>
-            <w:r>
-              <w:rPr>
-                <w:color w:val="auto"/>
-                <w:sz w:val="22"/>
-                <w:szCs w:val="22"/>
+              </w:rPr>
+            </w:pPr>
+            <w:r>
+              <w:rPr>
+                <w:color w:val="auto"/>
               </w:rPr>
               <w:t xml:space="preserve">Lead Developer. </w:t>
             </w:r>
@@ -692,23 +666,17 @@
               <w:spacing w:before="120" w:after="0"/>
               <w:rPr>
                 <w:color w:val="auto"/>
-                <w:sz w:val="22"/>
-                <w:szCs w:val="22"/>
-              </w:rPr>
-            </w:pPr>
-            <w:r>
-              <w:rPr>
-                <w:color w:val="auto"/>
-                <w:sz w:val="22"/>
-                <w:szCs w:val="22"/>
+              </w:rPr>
+            </w:pPr>
+            <w:r>
+              <w:rPr>
+                <w:color w:val="auto"/>
               </w:rPr>
               <w:t>Development of instructional videos and blogs</w:t>
             </w:r>
             <w:r>
               <w:rPr>
                 <w:color w:val="auto"/>
-                <w:sz w:val="22"/>
-                <w:szCs w:val="22"/>
               </w:rPr>
               <w:t>.</w:t>
             </w:r>
@@ -722,23 +690,17 @@
               <w:spacing w:before="120" w:after="0"/>
               <w:rPr>
                 <w:color w:val="auto"/>
-                <w:sz w:val="22"/>
-                <w:szCs w:val="22"/>
-              </w:rPr>
-            </w:pPr>
-            <w:r>
-              <w:rPr>
-                <w:color w:val="auto"/>
-                <w:sz w:val="22"/>
-                <w:szCs w:val="22"/>
+              </w:rPr>
+            </w:pPr>
+            <w:r>
+              <w:rPr>
+                <w:color w:val="auto"/>
               </w:rPr>
               <w:t>Redesign monolithic applications into scalable solutions</w:t>
             </w:r>
             <w:r>
               <w:rPr>
                 <w:color w:val="auto"/>
-                <w:sz w:val="22"/>
-                <w:szCs w:val="22"/>
               </w:rPr>
               <w:t>.</w:t>
             </w:r>
@@ -752,86 +714,34 @@
               <w:spacing w:before="120" w:after="0"/>
               <w:rPr>
                 <w:color w:val="auto"/>
-                <w:sz w:val="22"/>
-                <w:szCs w:val="22"/>
-              </w:rPr>
-            </w:pPr>
-            <w:r>
-              <w:rPr>
-                <w:color w:val="auto"/>
-                <w:sz w:val="22"/>
-                <w:szCs w:val="22"/>
-              </w:rPr>
-              <w:t>Development of REST APIs</w:t>
-            </w:r>
-            <w:r>
-              <w:rPr>
-                <w:color w:val="auto"/>
-                <w:sz w:val="22"/>
-                <w:szCs w:val="22"/>
+              </w:rPr>
+            </w:pPr>
+            <w:r>
+              <w:rPr>
+                <w:color w:val="auto"/>
+              </w:rPr>
+              <w:t>Produced technical videos for clients</w:t>
+            </w:r>
+            <w:r>
+              <w:rPr>
+                <w:color w:val="auto"/>
               </w:rPr>
               <w:t>.</w:t>
             </w:r>
           </w:p>
           <w:p>
             <w:pPr>
-              <w:numPr>
-                <w:ilvl w:val="0"/>
-                <w:numId w:val="1"/>
-              </w:numPr>
-              <w:spacing w:before="120" w:after="0"/>
-              <w:rPr>
-                <w:color w:val="auto"/>
-                <w:sz w:val="22"/>
-                <w:szCs w:val="22"/>
-              </w:rPr>
-            </w:pPr>
-            <w:r>
-              <w:rPr>
-                <w:color w:val="auto"/>
-                <w:sz w:val="22"/>
-                <w:szCs w:val="22"/>
-              </w:rPr>
-              <w:t>MVC design implementation</w:t>
-            </w:r>
-            <w:r>
-              <w:rPr>
-                <w:color w:val="auto"/>
-                <w:sz w:val="22"/>
-                <w:szCs w:val="22"/>
-              </w:rPr>
-              <w:t>.</w:t>
-            </w:r>
-          </w:p>
-          <w:p>
-            <w:pPr>
               <w:spacing w:before="120" w:after="0" w:line="240" w:lineRule="auto"/>
               <w:rPr>
                 <w:b/>
                 <w:color w:val="auto"/>
-                <w:sz w:val="22"/>
-                <w:szCs w:val="22"/>
-              </w:rPr>
-            </w:pPr>
-          </w:p>
-          <w:p>
-            <w:pPr>
-              <w:spacing w:before="120" w:after="0" w:line="240" w:lineRule="auto"/>
+              </w:rPr>
+            </w:pPr>
+            <w:r>
               <w:rPr>
                 <w:b/>
                 <w:color w:val="auto"/>
-                <w:sz w:val="22"/>
-                <w:szCs w:val="22"/>
-              </w:rPr>
-            </w:pPr>
-            <w:r>
-              <w:rPr>
-                <w:b/>
-                <w:color w:val="auto"/>
-                <w:sz w:val="22"/>
-                <w:szCs w:val="22"/>
-              </w:rPr>
-              <w:lastRenderedPageBreak/>
+              </w:rPr>
               <w:t>Major Clients:</w:t>
             </w:r>
           </w:p>
@@ -846,16 +756,12 @@
               <w:rPr>
                 <w:bCs/>
                 <w:color w:val="auto"/>
-                <w:sz w:val="22"/>
-                <w:szCs w:val="22"/>
               </w:rPr>
             </w:pPr>
             <w:r>
               <w:rPr>
                 <w:bCs/>
                 <w:color w:val="auto"/>
-                <w:sz w:val="22"/>
-                <w:szCs w:val="22"/>
               </w:rPr>
               <w:t>UNUM Health | Sep 2022 – March 2023</w:t>
             </w:r>
@@ -871,16 +777,12 @@
               <w:rPr>
                 <w:bCs/>
                 <w:color w:val="auto"/>
-                <w:sz w:val="22"/>
-                <w:szCs w:val="22"/>
               </w:rPr>
             </w:pPr>
             <w:r>
               <w:rPr>
                 <w:bCs/>
                 <w:color w:val="auto"/>
-                <w:sz w:val="22"/>
-                <w:szCs w:val="22"/>
               </w:rPr>
               <w:t>RAMP Atlantic | June 2022 – Sep 2022</w:t>
             </w:r>
@@ -896,16 +798,12 @@
               <w:rPr>
                 <w:bCs/>
                 <w:color w:val="auto"/>
-                <w:sz w:val="22"/>
-                <w:szCs w:val="22"/>
               </w:rPr>
             </w:pPr>
             <w:r>
               <w:rPr>
                 <w:bCs/>
                 <w:color w:val="auto"/>
-                <w:sz w:val="22"/>
-                <w:szCs w:val="22"/>
               </w:rPr>
               <w:t>Connect The Dots Marketing | March 2022 – July 2022</w:t>
             </w:r>
@@ -918,14 +816,74 @@
               <w:rPr>
                 <w:bCs/>
                 <w:color w:val="auto"/>
-                <w:sz w:val="22"/>
-                <w:szCs w:val="22"/>
               </w:rPr>
             </w:pPr>
           </w:p>
           <w:p>
             <w:pPr>
               <w:spacing w:before="120" w:after="0" w:line="240" w:lineRule="auto"/>
+              <w:rPr>
+                <w:b/>
+                <w:color w:val="auto"/>
+                <w:u w:val="single"/>
+              </w:rPr>
+            </w:pPr>
+            <w:r>
+              <w:rPr>
+                <w:b/>
+                <w:color w:val="auto"/>
+                <w:u w:val="single"/>
+              </w:rPr>
+              <w:t xml:space="preserve">Recent Projects: </w:t>
+            </w:r>
+          </w:p>
+          <w:p>
+            <w:pPr>
+              <w:spacing w:before="120" w:after="0"/>
+              <w:ind w:right="-405"/>
+              <w:rPr>
+                <w:color w:val="auto"/>
+              </w:rPr>
+            </w:pPr>
+            <w:r>
+              <w:rPr>
+                <w:b/>
+                <w:color w:val="auto"/>
+              </w:rPr>
+              <w:t xml:space="preserve">No Game Left Behind (Full-Stack Web App) </w:t>
+            </w:r>
+            <w:r>
+              <w:rPr>
+                <w:color w:val="auto"/>
+              </w:rPr>
+              <w:t xml:space="preserve">– Full stack web application that reads the user’s steam library. The user can sort the games based on completion if they want to replay the game and their favorite games. </w:t>
+            </w:r>
+          </w:p>
+          <w:p>
+            <w:pPr>
+              <w:spacing w:before="120" w:after="0"/>
+              <w:rPr>
+                <w:color w:val="auto"/>
+              </w:rPr>
+            </w:pPr>
+            <w:r>
+              <w:rPr>
+                <w:b/>
+                <w:color w:val="auto"/>
+              </w:rPr>
+              <w:t xml:space="preserve">100Notes (Full-Stack Web App) </w:t>
+            </w:r>
+            <w:r>
+              <w:rPr>
+                <w:color w:val="auto"/>
+              </w:rPr>
+              <w:t>– Users can log in to their profile and find their list of notes. They can add new notes through an input, which they can then edit or delete all notes in their profile.</w:t>
+            </w:r>
+          </w:p>
+          <w:p>
+            <w:pPr>
+              <w:spacing w:before="120" w:after="0"/>
+              <w:ind w:right="-930"/>
               <w:rPr>
                 <w:b/>
                 <w:color w:val="auto"/>
@@ -942,13 +900,13 @@
                 <w:szCs w:val="22"/>
                 <w:u w:val="single"/>
               </w:rPr>
-              <w:t xml:space="preserve">Recent Projects: </w:t>
+              <w:t>EDUCATION</w:t>
             </w:r>
           </w:p>
           <w:p>
             <w:pPr>
               <w:spacing w:before="120" w:after="0"/>
-              <w:ind w:right="-405"/>
+              <w:ind w:right="-930"/>
               <w:rPr>
                 <w:color w:val="auto"/>
                 <w:sz w:val="22"/>
@@ -959,195 +917,21 @@
               <w:rPr>
                 <w:b/>
                 <w:color w:val="auto"/>
-                <w:sz w:val="22"/>
-                <w:szCs w:val="22"/>
-              </w:rPr>
-              <w:t xml:space="preserve">No Game Left Behind (Full-Stack Web App) </w:t>
-            </w:r>
-            <w:r>
-              <w:rPr>
-                <w:color w:val="auto"/>
-                <w:sz w:val="22"/>
-                <w:szCs w:val="22"/>
-              </w:rPr>
-              <w:t>– Full stack web application that reads the user’s steam library. The user can sort the games based on completion if they want to replay the game and their favorite games. Technologies used: HTML, CSS, JS, Node.JS, EJS, MongoDB.</w:t>
-            </w:r>
-          </w:p>
-          <w:p>
-            <w:pPr>
-              <w:spacing w:before="120" w:after="0"/>
-              <w:rPr>
-                <w:color w:val="auto"/>
-                <w:sz w:val="22"/>
-                <w:szCs w:val="22"/>
-              </w:rPr>
-            </w:pPr>
+              </w:rPr>
+              <w:t>Dalhousie University</w:t>
+            </w:r>
             <w:r>
               <w:rPr>
                 <w:b/>
                 <w:color w:val="auto"/>
-                <w:sz w:val="22"/>
-                <w:szCs w:val="22"/>
-              </w:rPr>
-              <w:t xml:space="preserve">100Notes (Full-Stack Web App) </w:t>
-            </w:r>
-            <w:r>
-              <w:rPr>
-                <w:color w:val="auto"/>
-                <w:sz w:val="22"/>
-                <w:szCs w:val="22"/>
-              </w:rPr>
-              <w:t>– Users can log in to their profile and find their list of notes. They can add new notes through an input, which they can then edit or delete all notes in their profile. Technologies used: HTML, CSS, JS, Node.JS, MongoDB.</w:t>
-            </w:r>
-          </w:p>
-          <w:p>
-            <w:pPr>
-              <w:spacing w:before="120" w:after="0"/>
-              <w:rPr>
-                <w:color w:val="auto"/>
-                <w:sz w:val="22"/>
-                <w:szCs w:val="22"/>
-              </w:rPr>
-            </w:pPr>
-            <w:r>
-              <w:rPr>
-                <w:b/>
-                <w:color w:val="auto"/>
-                <w:sz w:val="22"/>
-                <w:szCs w:val="22"/>
-              </w:rPr>
-              <w:t>Other Projects:</w:t>
-            </w:r>
-            <w:r>
-              <w:rPr>
-                <w:color w:val="auto"/>
-                <w:sz w:val="22"/>
-                <w:szCs w:val="22"/>
-              </w:rPr>
-              <w:t xml:space="preserve"> Canuck Coffee, Steve’s Gallery, and Sally’s Salon.</w:t>
-            </w:r>
-          </w:p>
-          <w:p>
-            <w:pPr>
-              <w:spacing w:before="120" w:after="0"/>
-              <w:rPr>
-                <w:color w:val="auto"/>
-                <w:sz w:val="22"/>
-                <w:szCs w:val="22"/>
-              </w:rPr>
-            </w:pPr>
-          </w:p>
-          <w:p>
-            <w:pPr>
-              <w:spacing w:before="120" w:after="0"/>
-              <w:ind w:right="-930"/>
-              <w:rPr>
-                <w:b/>
-                <w:color w:val="auto"/>
-                <w:sz w:val="32"/>
-                <w:szCs w:val="32"/>
-                <w:u w:val="single"/>
-              </w:rPr>
-            </w:pPr>
-            <w:r>
-              <w:rPr>
-                <w:b/>
-                <w:color w:val="auto"/>
-                <w:sz w:val="32"/>
-                <w:szCs w:val="32"/>
-                <w:u w:val="single"/>
-              </w:rPr>
-              <w:t>EDUCATION</w:t>
-            </w:r>
-          </w:p>
-          <w:p>
-            <w:pPr>
-              <w:spacing w:before="120" w:after="0"/>
-              <w:ind w:right="-930"/>
-              <w:rPr>
-                <w:b/>
-                <w:color w:val="auto"/>
-                <w:sz w:val="22"/>
-                <w:szCs w:val="22"/>
-              </w:rPr>
-            </w:pPr>
-            <w:r>
-              <w:rPr>
-                <w:b/>
-                <w:color w:val="auto"/>
-                <w:sz w:val="22"/>
-                <w:szCs w:val="22"/>
-              </w:rPr>
-              <w:t>Dalhousie University</w:t>
-            </w:r>
-          </w:p>
-          <w:p>
-            <w:pPr>
-              <w:spacing w:before="120" w:after="0"/>
-              <w:ind w:right="-930"/>
-              <w:rPr>
-                <w:color w:val="auto"/>
-                <w:sz w:val="22"/>
-                <w:szCs w:val="22"/>
-              </w:rPr>
-            </w:pPr>
-            <w:r>
-              <w:rPr>
-                <w:color w:val="auto"/>
-                <w:sz w:val="22"/>
-                <w:szCs w:val="22"/>
-              </w:rPr>
-              <w:t xml:space="preserve">2011 </w:t>
-            </w:r>
-            <w:r>
-              <w:rPr>
-                <w:color w:val="auto"/>
-                <w:sz w:val="22"/>
-                <w:szCs w:val="22"/>
-              </w:rPr>
-              <w:t>–</w:t>
-            </w:r>
-            <w:r>
-              <w:rPr>
-                <w:color w:val="auto"/>
-                <w:sz w:val="22"/>
-                <w:szCs w:val="22"/>
-              </w:rPr>
-              <w:t xml:space="preserve"> 2019</w:t>
-            </w:r>
-            <w:r>
-              <w:rPr>
-                <w:color w:val="auto"/>
-                <w:sz w:val="22"/>
-                <w:szCs w:val="22"/>
-              </w:rPr>
-              <w:t xml:space="preserve"> </w:t>
-            </w:r>
-            <w:proofErr w:type="spellStart"/>
-            <w:r>
-              <w:rPr>
-                <w:color w:val="auto"/>
-                <w:sz w:val="22"/>
-                <w:szCs w:val="22"/>
-              </w:rPr>
-              <w:t>MASc</w:t>
-            </w:r>
-            <w:proofErr w:type="spellEnd"/>
-            <w:r>
-              <w:rPr>
-                <w:color w:val="auto"/>
-                <w:sz w:val="22"/>
-                <w:szCs w:val="22"/>
-              </w:rPr>
-              <w:t xml:space="preserve"> Industrial Eng.</w:t>
-            </w:r>
-            <w:r>
-              <w:rPr>
-                <w:color w:val="auto"/>
-                <w:sz w:val="22"/>
-                <w:szCs w:val="22"/>
-              </w:rPr>
-              <w:t>, BEng Chemical Engineering</w:t>
+              </w:rPr>
+              <w:t xml:space="preserve"> | </w:t>
+            </w:r>
+            <w:r>
+              <w:rPr>
+                <w:color w:val="auto"/>
+              </w:rPr>
+              <w:t>2011 – 2019 MASc Industrial Eng., BEng Chemical Engineering</w:t>
             </w:r>
           </w:p>
         </w:tc>
@@ -2447,6 +2231,25 @@
       <w:u w:val="single"/>
     </w:rPr>
   </w:style>
+  <w:style w:type="table" w:styleId="TableGrid">
+    <w:name w:val="Table Grid"/>
+    <w:basedOn w:val="TableNormal"/>
+    <w:uiPriority w:val="39"/>
+    <w:rsid w:val="000A033B"/>
+    <w:pPr>
+      <w:spacing w:before="0" w:after="0" w:line="240" w:lineRule="auto"/>
+    </w:pPr>
+    <w:tblPr>
+      <w:tblBorders>
+        <w:top w:val="single" w:sz="4" w:space="0" w:color="auto"/>
+        <w:left w:val="single" w:sz="4" w:space="0" w:color="auto"/>
+        <w:bottom w:val="single" w:sz="4" w:space="0" w:color="auto"/>
+        <w:right w:val="single" w:sz="4" w:space="0" w:color="auto"/>
+        <w:insideH w:val="single" w:sz="4" w:space="0" w:color="auto"/>
+        <w:insideV w:val="single" w:sz="4" w:space="0" w:color="auto"/>
+      </w:tblBorders>
+    </w:tblPr>
+  </w:style>
 </w:styles>
 </file>
 

</xml_diff>

<commit_message>
updated resume and meta tags
</commit_message>
<xml_diff>
--- a/public/Jamil Sinno resume.docx
+++ b/public/Jamil Sinno resume.docx
@@ -169,7 +169,19 @@
               <w:rPr>
                 <w:color w:val="auto"/>
               </w:rPr>
-              <w:t>Results-oriented Full-Stack Software Developer. Passionate about education and accessibility. Expertise in web and mobile app development</w:t>
+              <w:t xml:space="preserve">Results-oriented Full-Stack Software Developer. Passionate about education and </w:t>
+            </w:r>
+            <w:r>
+              <w:rPr>
+                <w:color w:val="auto"/>
+              </w:rPr>
+              <w:t>learning new skills</w:t>
+            </w:r>
+            <w:r>
+              <w:rPr>
+                <w:color w:val="auto"/>
+              </w:rPr>
+              <w:t>. Expertise in web and mobile app development</w:t>
             </w:r>
             <w:r>
               <w:rPr>
@@ -472,6 +484,102 @@
               <w:rPr>
                 <w:color w:val="auto"/>
               </w:rPr>
+              <w:t>SAP ABAP Developer at IBM | Halifax, NS</w:t>
+            </w:r>
+          </w:p>
+          <w:p>
+            <w:pPr>
+              <w:pStyle w:val="ListParagraph"/>
+              <w:numPr>
+                <w:ilvl w:val="0"/>
+                <w:numId w:val="3"/>
+              </w:numPr>
+              <w:spacing w:before="120" w:after="0"/>
+              <w:rPr>
+                <w:color w:val="auto"/>
+              </w:rPr>
+            </w:pPr>
+            <w:r>
+              <w:rPr>
+                <w:color w:val="auto"/>
+              </w:rPr>
+              <w:t xml:space="preserve">Developed, optimized, and maintained ABAP code for mission-critical SAP solutions </w:t>
+            </w:r>
+            <w:r>
+              <w:rPr>
+                <w:color w:val="auto"/>
+              </w:rPr>
+              <w:t>for</w:t>
+            </w:r>
+            <w:r>
+              <w:rPr>
+                <w:color w:val="auto"/>
+              </w:rPr>
+              <w:t xml:space="preserve"> the Department of </w:t>
+            </w:r>
+            <w:r>
+              <w:rPr>
+                <w:color w:val="auto"/>
+              </w:rPr>
+              <w:t xml:space="preserve">National </w:t>
+            </w:r>
+            <w:r>
+              <w:rPr>
+                <w:color w:val="auto"/>
+              </w:rPr>
+              <w:t>Defense, ensuring seamless operations and data security.</w:t>
+            </w:r>
+          </w:p>
+          <w:p>
+            <w:pPr>
+              <w:pStyle w:val="ListParagraph"/>
+              <w:numPr>
+                <w:ilvl w:val="0"/>
+                <w:numId w:val="3"/>
+              </w:numPr>
+              <w:spacing w:before="120" w:after="0"/>
+              <w:rPr>
+                <w:color w:val="auto"/>
+              </w:rPr>
+            </w:pPr>
+            <w:r>
+              <w:rPr>
+                <w:color w:val="auto"/>
+              </w:rPr>
+              <w:t>Specialized in integrating SAP modules with external systems, streamlining processes, and improving data accuracy for large-scale military operations, including supply chain management, personnel administration, and asset tracking.</w:t>
+            </w:r>
+          </w:p>
+          <w:p>
+            <w:pPr>
+              <w:pStyle w:val="ListParagraph"/>
+              <w:numPr>
+                <w:ilvl w:val="0"/>
+                <w:numId w:val="3"/>
+              </w:numPr>
+              <w:spacing w:before="120" w:after="0"/>
+              <w:rPr>
+                <w:color w:val="auto"/>
+              </w:rPr>
+            </w:pPr>
+            <w:r>
+              <w:rPr>
+                <w:color w:val="auto"/>
+              </w:rPr>
+              <w:t>Collaborated with cross-functional teams, including project managers, business analysts, and security experts, to translate complex military requirements into robust SAP solutions.</w:t>
+            </w:r>
+          </w:p>
+          <w:p>
+            <w:pPr>
+              <w:pStyle w:val="Heading2"/>
+              <w:spacing w:before="120"/>
+              <w:rPr>
+                <w:color w:val="auto"/>
+              </w:rPr>
+            </w:pPr>
+            <w:r>
+              <w:rPr>
+                <w:color w:val="auto"/>
+              </w:rPr>
               <w:t>Business</w:t>
             </w:r>
             <w:r>
@@ -509,7 +617,23 @@
                 <w:sz w:val="20"/>
                 <w:szCs w:val="20"/>
               </w:rPr>
-              <w:t xml:space="preserve">September 2021 — Present </w:t>
+              <w:t xml:space="preserve">September 2021 — </w:t>
+            </w:r>
+            <w:r>
+              <w:rPr>
+                <w:color w:val="auto"/>
+                <w:sz w:val="20"/>
+                <w:szCs w:val="20"/>
+              </w:rPr>
+              <w:t>March 2023</w:t>
+            </w:r>
+            <w:r>
+              <w:rPr>
+                <w:color w:val="auto"/>
+                <w:sz w:val="20"/>
+                <w:szCs w:val="20"/>
+              </w:rPr>
+              <w:t xml:space="preserve"> </w:t>
             </w:r>
           </w:p>
           <w:p>
@@ -595,7 +719,19 @@
               <w:rPr>
                 <w:color w:val="auto"/>
               </w:rPr>
-              <w:t xml:space="preserve">Software Developer at Sinno Technologies | Remote   </w:t>
+              <w:t xml:space="preserve">Software Developer at Sinno Technologies </w:t>
+            </w:r>
+            <w:r>
+              <w:rPr>
+                <w:color w:val="auto"/>
+              </w:rPr>
+              <w:t xml:space="preserve">Limited </w:t>
+            </w:r>
+            <w:r>
+              <w:rPr>
+                <w:color w:val="auto"/>
+              </w:rPr>
+              <w:t xml:space="preserve">| Remote   </w:t>
             </w:r>
           </w:p>
           <w:p>
@@ -630,7 +766,19 @@
               <w:rPr>
                 <w:color w:val="auto"/>
               </w:rPr>
-              <w:t xml:space="preserve">Lead Developer. </w:t>
+              <w:t xml:space="preserve">Extensive experience in developing complex applications for enterprise clients, meeting strict </w:t>
+            </w:r>
+            <w:r>
+              <w:rPr>
+                <w:color w:val="auto"/>
+              </w:rPr>
+              <w:t>requirements,</w:t>
+            </w:r>
+            <w:r>
+              <w:rPr>
+                <w:color w:val="auto"/>
+              </w:rPr>
+              <w:t xml:space="preserve"> and delivering projects on time and within budget.</w:t>
             </w:r>
           </w:p>
           <w:p>
@@ -648,13 +796,7 @@
               <w:rPr>
                 <w:color w:val="auto"/>
               </w:rPr>
-              <w:t>Development of instructional videos and blogs</w:t>
-            </w:r>
-            <w:r>
-              <w:rPr>
-                <w:color w:val="auto"/>
-              </w:rPr>
-              <w:t>.</w:t>
+              <w:t>Proven ability to analyze, optimize, and refactor existing codebases to enhance performance, maintainability, and scalability.</w:t>
             </w:r>
           </w:p>
           <w:p>
@@ -672,13 +814,7 @@
               <w:rPr>
                 <w:color w:val="auto"/>
               </w:rPr>
-              <w:t>Redesign monolithic applications into scalable solutions</w:t>
-            </w:r>
-            <w:r>
-              <w:rPr>
-                <w:color w:val="auto"/>
-              </w:rPr>
-              <w:t>.</w:t>
+              <w:t>Demonstrated success in collaborating with cross-functional teams, fostering effective communication, and driving successful project outcomes.</w:t>
             </w:r>
           </w:p>
           <w:p>
@@ -688,199 +824,20 @@
                 <w:numId w:val="1"/>
               </w:numPr>
               <w:spacing w:before="120" w:after="0"/>
-              <w:rPr>
-                <w:color w:val="auto"/>
+              <w:ind w:right="-930"/>
+              <w:rPr>
+                <w:b/>
+                <w:color w:val="auto"/>
+                <w:sz w:val="22"/>
+                <w:szCs w:val="22"/>
+                <w:u w:val="single"/>
               </w:rPr>
             </w:pPr>
             <w:r>
               <w:rPr>
                 <w:color w:val="auto"/>
               </w:rPr>
-              <w:t>Produced technical videos for clients</w:t>
-            </w:r>
-            <w:r>
-              <w:rPr>
-                <w:color w:val="auto"/>
-              </w:rPr>
-              <w:t>.</w:t>
-            </w:r>
-          </w:p>
-          <w:p>
-            <w:pPr>
-              <w:spacing w:before="120" w:after="0" w:line="240" w:lineRule="auto"/>
-              <w:rPr>
-                <w:b/>
-                <w:color w:val="auto"/>
-              </w:rPr>
-            </w:pPr>
-            <w:r>
-              <w:rPr>
-                <w:b/>
-                <w:color w:val="auto"/>
-              </w:rPr>
-              <w:t>Major Clients:</w:t>
-            </w:r>
-          </w:p>
-          <w:p>
-            <w:pPr>
-              <w:pStyle w:val="ListParagraph"/>
-              <w:numPr>
-                <w:ilvl w:val="0"/>
-                <w:numId w:val="5"/>
-              </w:numPr>
-              <w:spacing w:before="120" w:after="0" w:line="240" w:lineRule="auto"/>
-              <w:rPr>
-                <w:bCs/>
-                <w:color w:val="auto"/>
-              </w:rPr>
-            </w:pPr>
-            <w:r>
-              <w:rPr>
-                <w:bCs/>
-                <w:color w:val="auto"/>
-              </w:rPr>
-              <w:t>UNUM Health | Sep 2022 – March 2023</w:t>
-            </w:r>
-          </w:p>
-          <w:p>
-            <w:pPr>
-              <w:pStyle w:val="ListParagraph"/>
-              <w:numPr>
-                <w:ilvl w:val="0"/>
-                <w:numId w:val="5"/>
-              </w:numPr>
-              <w:spacing w:before="120" w:after="0" w:line="240" w:lineRule="auto"/>
-              <w:rPr>
-                <w:bCs/>
-                <w:color w:val="auto"/>
-              </w:rPr>
-            </w:pPr>
-            <w:r>
-              <w:rPr>
-                <w:bCs/>
-                <w:color w:val="auto"/>
-              </w:rPr>
-              <w:t>RAMP Atlantic | June 2022 – Sep 2022</w:t>
-            </w:r>
-          </w:p>
-          <w:p>
-            <w:pPr>
-              <w:pStyle w:val="ListParagraph"/>
-              <w:numPr>
-                <w:ilvl w:val="0"/>
-                <w:numId w:val="5"/>
-              </w:numPr>
-              <w:spacing w:before="120" w:after="0" w:line="240" w:lineRule="auto"/>
-              <w:rPr>
-                <w:bCs/>
-                <w:color w:val="auto"/>
-              </w:rPr>
-            </w:pPr>
-            <w:r>
-              <w:rPr>
-                <w:bCs/>
-                <w:color w:val="auto"/>
-              </w:rPr>
-              <w:t>Connect The Dots Marketing | March 2022 – July 2022</w:t>
-            </w:r>
-          </w:p>
-          <w:p>
-            <w:pPr>
-              <w:pStyle w:val="ListParagraph"/>
-              <w:spacing w:before="120" w:after="0" w:line="240" w:lineRule="auto"/>
-              <w:ind w:left="720"/>
-              <w:rPr>
-                <w:bCs/>
-                <w:color w:val="auto"/>
-              </w:rPr>
-            </w:pPr>
-          </w:p>
-          <w:p>
-            <w:pPr>
-              <w:pStyle w:val="Heading2"/>
-              <w:spacing w:before="120"/>
-              <w:rPr>
-                <w:color w:val="auto"/>
-              </w:rPr>
-            </w:pPr>
-            <w:r>
-              <w:rPr>
-                <w:color w:val="auto"/>
-              </w:rPr>
-              <w:t>HFX Steel Framing Solutions</w:t>
-            </w:r>
-            <w:r>
-              <w:rPr>
-                <w:color w:val="auto"/>
-              </w:rPr>
-              <w:t xml:space="preserve"> | Dartmouth, NS</w:t>
-            </w:r>
-          </w:p>
-          <w:p>
-            <w:pPr>
-              <w:pStyle w:val="Heading2"/>
-              <w:spacing w:before="120"/>
-              <w:rPr>
-                <w:b w:val="0"/>
-                <w:color w:val="auto"/>
-              </w:rPr>
-            </w:pPr>
-            <w:r>
-              <w:rPr>
-                <w:b w:val="0"/>
-                <w:color w:val="auto"/>
-              </w:rPr>
-              <w:t xml:space="preserve">May 2021 </w:t>
-            </w:r>
-            <w:r>
-              <w:rPr>
-                <w:b w:val="0"/>
-                <w:color w:val="auto"/>
-              </w:rPr>
-              <w:t>—</w:t>
-            </w:r>
-            <w:r>
-              <w:rPr>
-                <w:b w:val="0"/>
-                <w:color w:val="auto"/>
-              </w:rPr>
-              <w:t xml:space="preserve"> Sep 2021</w:t>
-            </w:r>
-          </w:p>
-          <w:p>
-            <w:pPr>
-              <w:pStyle w:val="ListParagraph"/>
-              <w:numPr>
-                <w:ilvl w:val="0"/>
-                <w:numId w:val="6"/>
-              </w:numPr>
-            </w:pPr>
-            <w:r>
-              <w:t>Lead Designer and Team Lead.</w:t>
-            </w:r>
-          </w:p>
-          <w:p>
-            <w:pPr>
-              <w:pStyle w:val="ListParagraph"/>
-              <w:numPr>
-                <w:ilvl w:val="0"/>
-                <w:numId w:val="6"/>
-              </w:numPr>
-            </w:pPr>
-            <w:r>
-              <w:t>Designed housing used in a subdivision using proprietary 3D modeling software.</w:t>
-            </w:r>
-          </w:p>
-          <w:p>
-            <w:pPr>
-              <w:pStyle w:val="ListParagraph"/>
-              <w:numPr>
-                <w:ilvl w:val="0"/>
-                <w:numId w:val="6"/>
-              </w:numPr>
-            </w:pPr>
-            <w:r>
-              <w:t>Sourced materials used in the shop’s warehouse and implemented health and safety regulations.</w:t>
+              <w:t>Strong problem-solving and troubleshooting skills, with the ability to quickly identify and resolve issues throughout the development lifecycle.</w:t>
             </w:r>
           </w:p>
           <w:p>
@@ -934,21 +891,7 @@
               <w:rPr>
                 <w:color w:val="auto"/>
               </w:rPr>
-              <w:t xml:space="preserve">2011 – 2019 </w:t>
-            </w:r>
-            <w:proofErr w:type="spellStart"/>
-            <w:r>
-              <w:rPr>
-                <w:color w:val="auto"/>
-              </w:rPr>
-              <w:t>MASc</w:t>
-            </w:r>
-            <w:proofErr w:type="spellEnd"/>
-            <w:r>
-              <w:rPr>
-                <w:color w:val="auto"/>
-              </w:rPr>
-              <w:t xml:space="preserve"> Industrial Eng., BEng Chemical Engineering</w:t>
+              <w:t>2011 – 2019 MASc Industrial Eng., BEng Chemical Engineering</w:t>
             </w:r>
           </w:p>
         </w:tc>
@@ -979,6 +922,231 @@
 <file path=word/numbering.xml><?xml version="1.0" encoding="utf-8"?>
 <w:numbering xmlns:wpc="http://schemas.microsoft.com/office/word/2010/wordprocessingCanvas" xmlns:cx="http://schemas.microsoft.com/office/drawing/2014/chartex" xmlns:cx1="http://schemas.microsoft.com/office/drawing/2015/9/8/chartex" xmlns:cx2="http://schemas.microsoft.com/office/drawing/2015/10/21/chartex" xmlns:cx3="http://schemas.microsoft.com/office/drawing/2016/5/9/chartex" xmlns:cx4="http://schemas.microsoft.com/office/drawing/2016/5/10/chartex" xmlns:cx5="http://schemas.microsoft.com/office/drawing/2016/5/11/chartex" xmlns:cx6="http://schemas.microsoft.com/office/drawing/2016/5/12/chartex" xmlns:cx7="http://schemas.microsoft.com/office/drawing/2016/5/13/chartex" xmlns:cx8="http://schemas.microsoft.com/office/drawing/2016/5/14/chartex" xmlns:mc="http://schemas.openxmlformats.org/markup-compatibility/2006" xmlns:aink="http://schemas.microsoft.com/office/drawing/2016/ink" xmlns:am3d="http://schemas.microsoft.com/office/drawing/2017/model3d" xmlns:o="urn:schemas-microsoft-com:office:office" xmlns:oel="http://schemas.microsoft.com/office/2019/extlst" xmlns:r="http://schemas.openxmlformats.org/officeDocument/2006/relationships" xmlns:m="http://schemas.openxmlformats.org/officeDocument/2006/math" xmlns:v="urn:schemas-microsoft-com:vml" xmlns:wp14="http://schemas.microsoft.com/office/word/2010/wordprocessingDrawing" xmlns:wp="http://schemas.openxmlformats.org/drawingml/2006/wordprocessingDrawing" xmlns:w10="urn:schemas-microsoft-com:office:word" xmlns:w="http://schemas.openxmlformats.org/wordprocessingml/2006/main" xmlns:w14="http://schemas.microsoft.com/office/word/2010/wordml" xmlns:w15="http://schemas.microsoft.com/office/word/2012/wordml" xmlns:w16cex="http://schemas.microsoft.com/office/word/2018/wordml/cex" xmlns:w16cid="http://schemas.microsoft.com/office/word/2016/wordml/cid" xmlns:w16="http://schemas.microsoft.com/office/word/2018/wordml" xmlns:w16sdtdh="http://schemas.microsoft.com/office/word/2020/wordml/sdtdatahash" xmlns:w16se="http://schemas.microsoft.com/office/word/2015/wordml/symex" xmlns:wpg="http://schemas.microsoft.com/office/word/2010/wordprocessingGroup" xmlns:wpi="http://schemas.microsoft.com/office/word/2010/wordprocessingInk" xmlns:wne="http://schemas.microsoft.com/office/word/2006/wordml" xmlns:wps="http://schemas.microsoft.com/office/word/2010/wordprocessingShape" mc:Ignorable="w14 w15 w16se w16cid w16 w16cex w16sdtdh wp14">
   <w:abstractNum w:abstractNumId="0" w15:restartNumberingAfterBreak="0">
+    <w:nsid w:val="06B16EF6"/>
+    <w:multiLevelType w:val="hybridMultilevel"/>
+    <w:tmpl w:val="6AC6971A"/>
+    <w:lvl w:ilvl="0" w:tplc="10090001">
+      <w:start w:val="1"/>
+      <w:numFmt w:val="bullet"/>
+      <w:lvlText w:val=""/>
+      <w:lvlJc w:val="left"/>
+      <w:pPr>
+        <w:ind w:left="720" w:hanging="360"/>
+      </w:pPr>
+      <w:rPr>
+        <w:rFonts w:ascii="Symbol" w:hAnsi="Symbol" w:hint="default"/>
+      </w:rPr>
+    </w:lvl>
+    <w:lvl w:ilvl="1" w:tplc="10090003" w:tentative="1">
+      <w:start w:val="1"/>
+      <w:numFmt w:val="bullet"/>
+      <w:lvlText w:val="o"/>
+      <w:lvlJc w:val="left"/>
+      <w:pPr>
+        <w:ind w:left="1440" w:hanging="360"/>
+      </w:pPr>
+      <w:rPr>
+        <w:rFonts w:ascii="Courier New" w:hAnsi="Courier New" w:cs="Courier New" w:hint="default"/>
+      </w:rPr>
+    </w:lvl>
+    <w:lvl w:ilvl="2" w:tplc="10090005" w:tentative="1">
+      <w:start w:val="1"/>
+      <w:numFmt w:val="bullet"/>
+      <w:lvlText w:val=""/>
+      <w:lvlJc w:val="left"/>
+      <w:pPr>
+        <w:ind w:left="2160" w:hanging="360"/>
+      </w:pPr>
+      <w:rPr>
+        <w:rFonts w:ascii="Wingdings" w:hAnsi="Wingdings" w:hint="default"/>
+      </w:rPr>
+    </w:lvl>
+    <w:lvl w:ilvl="3" w:tplc="10090001" w:tentative="1">
+      <w:start w:val="1"/>
+      <w:numFmt w:val="bullet"/>
+      <w:lvlText w:val=""/>
+      <w:lvlJc w:val="left"/>
+      <w:pPr>
+        <w:ind w:left="2880" w:hanging="360"/>
+      </w:pPr>
+      <w:rPr>
+        <w:rFonts w:ascii="Symbol" w:hAnsi="Symbol" w:hint="default"/>
+      </w:rPr>
+    </w:lvl>
+    <w:lvl w:ilvl="4" w:tplc="10090003" w:tentative="1">
+      <w:start w:val="1"/>
+      <w:numFmt w:val="bullet"/>
+      <w:lvlText w:val="o"/>
+      <w:lvlJc w:val="left"/>
+      <w:pPr>
+        <w:ind w:left="3600" w:hanging="360"/>
+      </w:pPr>
+      <w:rPr>
+        <w:rFonts w:ascii="Courier New" w:hAnsi="Courier New" w:cs="Courier New" w:hint="default"/>
+      </w:rPr>
+    </w:lvl>
+    <w:lvl w:ilvl="5" w:tplc="10090005" w:tentative="1">
+      <w:start w:val="1"/>
+      <w:numFmt w:val="bullet"/>
+      <w:lvlText w:val=""/>
+      <w:lvlJc w:val="left"/>
+      <w:pPr>
+        <w:ind w:left="4320" w:hanging="360"/>
+      </w:pPr>
+      <w:rPr>
+        <w:rFonts w:ascii="Wingdings" w:hAnsi="Wingdings" w:hint="default"/>
+      </w:rPr>
+    </w:lvl>
+    <w:lvl w:ilvl="6" w:tplc="10090001" w:tentative="1">
+      <w:start w:val="1"/>
+      <w:numFmt w:val="bullet"/>
+      <w:lvlText w:val=""/>
+      <w:lvlJc w:val="left"/>
+      <w:pPr>
+        <w:ind w:left="5040" w:hanging="360"/>
+      </w:pPr>
+      <w:rPr>
+        <w:rFonts w:ascii="Symbol" w:hAnsi="Symbol" w:hint="default"/>
+      </w:rPr>
+    </w:lvl>
+    <w:lvl w:ilvl="7" w:tplc="10090003" w:tentative="1">
+      <w:start w:val="1"/>
+      <w:numFmt w:val="bullet"/>
+      <w:lvlText w:val="o"/>
+      <w:lvlJc w:val="left"/>
+      <w:pPr>
+        <w:ind w:left="5760" w:hanging="360"/>
+      </w:pPr>
+      <w:rPr>
+        <w:rFonts w:ascii="Courier New" w:hAnsi="Courier New" w:cs="Courier New" w:hint="default"/>
+      </w:rPr>
+    </w:lvl>
+    <w:lvl w:ilvl="8" w:tplc="10090005" w:tentative="1">
+      <w:start w:val="1"/>
+      <w:numFmt w:val="bullet"/>
+      <w:lvlText w:val=""/>
+      <w:lvlJc w:val="left"/>
+      <w:pPr>
+        <w:ind w:left="6480" w:hanging="360"/>
+      </w:pPr>
+      <w:rPr>
+        <w:rFonts w:ascii="Wingdings" w:hAnsi="Wingdings" w:hint="default"/>
+      </w:rPr>
+    </w:lvl>
+  </w:abstractNum>
+  <w:abstractNum w:abstractNumId="1" w15:restartNumberingAfterBreak="0">
+    <w:nsid w:val="09BC130D"/>
+    <w:multiLevelType w:val="hybridMultilevel"/>
+    <w:tmpl w:val="86641D74"/>
+    <w:lvl w:ilvl="0" w:tplc="C6DEE974">
+      <w:numFmt w:val="bullet"/>
+      <w:lvlText w:val="-"/>
+      <w:lvlJc w:val="left"/>
+      <w:pPr>
+        <w:ind w:left="720" w:hanging="360"/>
+      </w:pPr>
+      <w:rPr>
+        <w:rFonts w:ascii="Arial" w:eastAsia="Arial" w:hAnsi="Arial" w:cs="Arial" w:hint="default"/>
+      </w:rPr>
+    </w:lvl>
+    <w:lvl w:ilvl="1" w:tplc="10090003" w:tentative="1">
+      <w:start w:val="1"/>
+      <w:numFmt w:val="bullet"/>
+      <w:lvlText w:val="o"/>
+      <w:lvlJc w:val="left"/>
+      <w:pPr>
+        <w:ind w:left="1440" w:hanging="360"/>
+      </w:pPr>
+      <w:rPr>
+        <w:rFonts w:ascii="Courier New" w:hAnsi="Courier New" w:cs="Courier New" w:hint="default"/>
+      </w:rPr>
+    </w:lvl>
+    <w:lvl w:ilvl="2" w:tplc="10090005" w:tentative="1">
+      <w:start w:val="1"/>
+      <w:numFmt w:val="bullet"/>
+      <w:lvlText w:val=""/>
+      <w:lvlJc w:val="left"/>
+      <w:pPr>
+        <w:ind w:left="2160" w:hanging="360"/>
+      </w:pPr>
+      <w:rPr>
+        <w:rFonts w:ascii="Wingdings" w:hAnsi="Wingdings" w:hint="default"/>
+      </w:rPr>
+    </w:lvl>
+    <w:lvl w:ilvl="3" w:tplc="10090001" w:tentative="1">
+      <w:start w:val="1"/>
+      <w:numFmt w:val="bullet"/>
+      <w:lvlText w:val=""/>
+      <w:lvlJc w:val="left"/>
+      <w:pPr>
+        <w:ind w:left="2880" w:hanging="360"/>
+      </w:pPr>
+      <w:rPr>
+        <w:rFonts w:ascii="Symbol" w:hAnsi="Symbol" w:hint="default"/>
+      </w:rPr>
+    </w:lvl>
+    <w:lvl w:ilvl="4" w:tplc="10090003" w:tentative="1">
+      <w:start w:val="1"/>
+      <w:numFmt w:val="bullet"/>
+      <w:lvlText w:val="o"/>
+      <w:lvlJc w:val="left"/>
+      <w:pPr>
+        <w:ind w:left="3600" w:hanging="360"/>
+      </w:pPr>
+      <w:rPr>
+        <w:rFonts w:ascii="Courier New" w:hAnsi="Courier New" w:cs="Courier New" w:hint="default"/>
+      </w:rPr>
+    </w:lvl>
+    <w:lvl w:ilvl="5" w:tplc="10090005" w:tentative="1">
+      <w:start w:val="1"/>
+      <w:numFmt w:val="bullet"/>
+      <w:lvlText w:val=""/>
+      <w:lvlJc w:val="left"/>
+      <w:pPr>
+        <w:ind w:left="4320" w:hanging="360"/>
+      </w:pPr>
+      <w:rPr>
+        <w:rFonts w:ascii="Wingdings" w:hAnsi="Wingdings" w:hint="default"/>
+      </w:rPr>
+    </w:lvl>
+    <w:lvl w:ilvl="6" w:tplc="10090001" w:tentative="1">
+      <w:start w:val="1"/>
+      <w:numFmt w:val="bullet"/>
+      <w:lvlText w:val=""/>
+      <w:lvlJc w:val="left"/>
+      <w:pPr>
+        <w:ind w:left="5040" w:hanging="360"/>
+      </w:pPr>
+      <w:rPr>
+        <w:rFonts w:ascii="Symbol" w:hAnsi="Symbol" w:hint="default"/>
+      </w:rPr>
+    </w:lvl>
+    <w:lvl w:ilvl="7" w:tplc="10090003" w:tentative="1">
+      <w:start w:val="1"/>
+      <w:numFmt w:val="bullet"/>
+      <w:lvlText w:val="o"/>
+      <w:lvlJc w:val="left"/>
+      <w:pPr>
+        <w:ind w:left="5760" w:hanging="360"/>
+      </w:pPr>
+      <w:rPr>
+        <w:rFonts w:ascii="Courier New" w:hAnsi="Courier New" w:cs="Courier New" w:hint="default"/>
+      </w:rPr>
+    </w:lvl>
+    <w:lvl w:ilvl="8" w:tplc="10090005" w:tentative="1">
+      <w:start w:val="1"/>
+      <w:numFmt w:val="bullet"/>
+      <w:lvlText w:val=""/>
+      <w:lvlJc w:val="left"/>
+      <w:pPr>
+        <w:ind w:left="6480" w:hanging="360"/>
+      </w:pPr>
+      <w:rPr>
+        <w:rFonts w:ascii="Wingdings" w:hAnsi="Wingdings" w:hint="default"/>
+      </w:rPr>
+    </w:lvl>
+  </w:abstractNum>
+  <w:abstractNum w:abstractNumId="2" w15:restartNumberingAfterBreak="0">
     <w:nsid w:val="14AE08B3"/>
     <w:multiLevelType w:val="hybridMultilevel"/>
     <w:tmpl w:val="F814B9BE"/>
@@ -1091,7 +1259,7 @@
       </w:rPr>
     </w:lvl>
   </w:abstractNum>
-  <w:abstractNum w:abstractNumId="1" w15:restartNumberingAfterBreak="0">
+  <w:abstractNum w:abstractNumId="3" w15:restartNumberingAfterBreak="0">
     <w:nsid w:val="1FA37751"/>
     <w:multiLevelType w:val="hybridMultilevel"/>
     <w:tmpl w:val="2D5470E0"/>
@@ -1203,7 +1371,7 @@
       </w:rPr>
     </w:lvl>
   </w:abstractNum>
-  <w:abstractNum w:abstractNumId="2" w15:restartNumberingAfterBreak="0">
+  <w:abstractNum w:abstractNumId="4" w15:restartNumberingAfterBreak="0">
     <w:nsid w:val="3A3F3AB5"/>
     <w:multiLevelType w:val="hybridMultilevel"/>
     <w:tmpl w:val="BFF0E076"/>
@@ -1316,7 +1484,7 @@
       </w:rPr>
     </w:lvl>
   </w:abstractNum>
-  <w:abstractNum w:abstractNumId="3" w15:restartNumberingAfterBreak="0">
+  <w:abstractNum w:abstractNumId="5" w15:restartNumberingAfterBreak="0">
     <w:nsid w:val="4156381F"/>
     <w:multiLevelType w:val="hybridMultilevel"/>
     <w:tmpl w:val="5A027E96"/>
@@ -1429,7 +1597,7 @@
       </w:rPr>
     </w:lvl>
   </w:abstractNum>
-  <w:abstractNum w:abstractNumId="4" w15:restartNumberingAfterBreak="0">
+  <w:abstractNum w:abstractNumId="6" w15:restartNumberingAfterBreak="0">
     <w:nsid w:val="779B44F0"/>
     <w:multiLevelType w:val="multilevel"/>
     <w:tmpl w:val="F9B05D48"/>
@@ -1542,7 +1710,7 @@
       </w:rPr>
     </w:lvl>
   </w:abstractNum>
-  <w:abstractNum w:abstractNumId="5" w15:restartNumberingAfterBreak="0">
+  <w:abstractNum w:abstractNumId="7" w15:restartNumberingAfterBreak="0">
     <w:nsid w:val="7E875F85"/>
     <w:multiLevelType w:val="hybridMultilevel"/>
     <w:tmpl w:val="524463BA"/>
@@ -1656,22 +1824,28 @@
     </w:lvl>
   </w:abstractNum>
   <w:num w:numId="1" w16cid:durableId="1211310010">
+    <w:abstractNumId w:val="6"/>
+  </w:num>
+  <w:num w:numId="2" w16cid:durableId="1329364139">
+    <w:abstractNumId w:val="7"/>
+  </w:num>
+  <w:num w:numId="3" w16cid:durableId="684020635">
     <w:abstractNumId w:val="4"/>
   </w:num>
-  <w:num w:numId="2" w16cid:durableId="1329364139">
+  <w:num w:numId="4" w16cid:durableId="16974295">
+    <w:abstractNumId w:val="3"/>
+  </w:num>
+  <w:num w:numId="5" w16cid:durableId="2102335619">
+    <w:abstractNumId w:val="2"/>
+  </w:num>
+  <w:num w:numId="6" w16cid:durableId="488252713">
     <w:abstractNumId w:val="5"/>
   </w:num>
-  <w:num w:numId="3" w16cid:durableId="684020635">
-    <w:abstractNumId w:val="2"/>
-  </w:num>
-  <w:num w:numId="4" w16cid:durableId="16974295">
-    <w:abstractNumId w:val="1"/>
-  </w:num>
-  <w:num w:numId="5" w16cid:durableId="2102335619">
+  <w:num w:numId="7" w16cid:durableId="2033874951">
     <w:abstractNumId w:val="0"/>
   </w:num>
-  <w:num w:numId="6" w16cid:durableId="488252713">
-    <w:abstractNumId w:val="3"/>
+  <w:num w:numId="8" w16cid:durableId="694813988">
+    <w:abstractNumId w:val="1"/>
   </w:num>
 </w:numbering>
 </file>

</xml_diff>